<commit_message>
Adicionando aula no word
</commit_message>
<xml_diff>
--- a/Anotations.docx
+++ b/Anotations.docx
@@ -23,25 +23,7 @@
           <w:b/>
           <w:bCs/>
         </w:rPr>
-        <w:t xml:space="preserve">Usando </w:t>
-      </w:r>
-      <w:proofErr w:type="spellStart"/>
-      <w:r>
-        <w:rPr>
-          <w:rFonts w:ascii="Gotham" w:hAnsi="Gotham"/>
-          <w:b/>
-          <w:bCs/>
-        </w:rPr>
-        <w:t>GitBash</w:t>
-      </w:r>
-      <w:proofErr w:type="spellEnd"/>
-      <w:r>
-        <w:rPr>
-          <w:rFonts w:ascii="Gotham" w:hAnsi="Gotham"/>
-          <w:b/>
-          <w:bCs/>
-        </w:rPr>
-        <w:t xml:space="preserve"> para configurar</w:t>
+        <w:t>Usando GitBash para configurar</w:t>
       </w:r>
       <w:bookmarkEnd w:id="0"/>
     </w:p>
@@ -73,90 +55,34 @@
           <w:bCs/>
           <w:color w:val="7030A0"/>
         </w:rPr>
-        <w:t>ssh-keygen.exe -f ~/.</w:t>
-      </w:r>
-      <w:proofErr w:type="spellStart"/>
-      <w:r>
-        <w:rPr>
-          <w:rFonts w:ascii="Gotham" w:hAnsi="Gotham"/>
-          <w:b/>
-          <w:bCs/>
-          <w:color w:val="7030A0"/>
-        </w:rPr>
-        <w:t>ssh</w:t>
-      </w:r>
-      <w:proofErr w:type="spellEnd"/>
-      <w:r>
-        <w:rPr>
-          <w:rFonts w:ascii="Gotham" w:hAnsi="Gotham"/>
-          <w:b/>
-          <w:bCs/>
-          <w:color w:val="7030A0"/>
-        </w:rPr>
-        <w:t>/</w:t>
-      </w:r>
-      <w:proofErr w:type="spellStart"/>
-      <w:r>
-        <w:rPr>
-          <w:rFonts w:ascii="Gotham" w:hAnsi="Gotham"/>
-          <w:b/>
-          <w:bCs/>
-          <w:color w:val="7030A0"/>
-        </w:rPr>
-        <w:t>nomedapastaacriar</w:t>
-      </w:r>
-      <w:proofErr w:type="spellEnd"/>
-    </w:p>
-    <w:p>
-      <w:pPr>
-        <w:pStyle w:val="PargrafodaLista"/>
-        <w:ind w:left="284"/>
-        <w:rPr>
-          <w:rFonts w:ascii="Gotham" w:hAnsi="Gotham"/>
-          <w:color w:val="000000" w:themeColor="text1"/>
-        </w:rPr>
-      </w:pPr>
-    </w:p>
-    <w:p>
-      <w:pPr>
-        <w:pStyle w:val="PargrafodaLista"/>
-        <w:ind w:left="284"/>
-        <w:rPr>
-          <w:rFonts w:ascii="Gotham" w:hAnsi="Gotham"/>
-          <w:color w:val="000000" w:themeColor="text1"/>
-        </w:rPr>
-      </w:pPr>
-      <w:proofErr w:type="spellStart"/>
-      <w:r>
-        <w:rPr>
-          <w:rFonts w:ascii="Gotham" w:hAnsi="Gotham"/>
-          <w:color w:val="000000" w:themeColor="text1"/>
-        </w:rPr>
-        <w:t>Enter</w:t>
-      </w:r>
-      <w:proofErr w:type="spellEnd"/>
-      <w:r>
-        <w:rPr>
-          <w:rFonts w:ascii="Gotham" w:hAnsi="Gotham"/>
-          <w:color w:val="000000" w:themeColor="text1"/>
-        </w:rPr>
-        <w:t xml:space="preserve"> &gt; </w:t>
-      </w:r>
-      <w:proofErr w:type="spellStart"/>
-      <w:r>
-        <w:rPr>
-          <w:rFonts w:ascii="Gotham" w:hAnsi="Gotham"/>
-          <w:color w:val="000000" w:themeColor="text1"/>
-        </w:rPr>
-        <w:t>Enter</w:t>
-      </w:r>
-      <w:proofErr w:type="spellEnd"/>
-      <w:r>
-        <w:rPr>
-          <w:rFonts w:ascii="Gotham" w:hAnsi="Gotham"/>
-          <w:color w:val="000000" w:themeColor="text1"/>
-        </w:rPr>
-        <w:t xml:space="preserve"> (para não criar senha</w:t>
+        <w:t>ssh-keygen.exe -f ~/.ssh/nomedapastaacriar</w:t>
+      </w:r>
+    </w:p>
+    <w:p>
+      <w:pPr>
+        <w:pStyle w:val="PargrafodaLista"/>
+        <w:ind w:left="284"/>
+        <w:rPr>
+          <w:rFonts w:ascii="Gotham" w:hAnsi="Gotham"/>
+          <w:color w:val="000000" w:themeColor="text1"/>
+        </w:rPr>
+      </w:pPr>
+    </w:p>
+    <w:p>
+      <w:pPr>
+        <w:pStyle w:val="PargrafodaLista"/>
+        <w:ind w:left="284"/>
+        <w:rPr>
+          <w:rFonts w:ascii="Gotham" w:hAnsi="Gotham"/>
+          <w:color w:val="000000" w:themeColor="text1"/>
+        </w:rPr>
+      </w:pPr>
+      <w:r>
+        <w:rPr>
+          <w:rFonts w:ascii="Gotham" w:hAnsi="Gotham"/>
+          <w:color w:val="000000" w:themeColor="text1"/>
+        </w:rPr>
+        <w:t>Enter &gt; Enter (para não criar senha</w:t>
       </w:r>
       <w:r>
         <w:rPr>
@@ -194,19 +120,159 @@
           <w:bCs/>
           <w:color w:val="00602B"/>
         </w:rPr>
-        <w:t>sat ~/.</w:t>
-      </w:r>
-      <w:proofErr w:type="spellStart"/>
-      <w:r>
+        <w:t>sat ~/.ssh/nomedapastacriada.pub</w:t>
+      </w:r>
+    </w:p>
+    <w:p>
+      <w:pPr>
+        <w:pStyle w:val="PargrafodaLista"/>
+        <w:ind w:left="284"/>
+        <w:rPr>
+          <w:rFonts w:ascii="Gotham" w:hAnsi="Gotham"/>
+          <w:color w:val="000000" w:themeColor="text1"/>
+        </w:rPr>
+      </w:pPr>
+      <w:r>
+        <w:rPr>
+          <w:rFonts w:ascii="Gotham" w:hAnsi="Gotham"/>
+          <w:b/>
+          <w:bCs/>
+          <w:color w:val="7030A0"/>
+        </w:rPr>
+        <w:t>dnsdnksndskçnckn</w:t>
+      </w:r>
+      <w:r>
+        <w:rPr>
+          <w:rFonts w:ascii="Gotham" w:hAnsi="Gotham"/>
+          <w:color w:val="000000" w:themeColor="text1"/>
+        </w:rPr>
+        <w:t xml:space="preserve"> (chave gerada)</w:t>
+      </w:r>
+    </w:p>
+    <w:p>
+      <w:pPr>
+        <w:pStyle w:val="PargrafodaLista"/>
+        <w:ind w:left="284"/>
+        <w:rPr>
+          <w:rFonts w:ascii="Gotham" w:hAnsi="Gotham"/>
+          <w:color w:val="000000" w:themeColor="text1"/>
+        </w:rPr>
+      </w:pPr>
+    </w:p>
+    <w:p>
+      <w:pPr>
+        <w:pStyle w:val="PargrafodaLista"/>
+        <w:ind w:left="284"/>
+        <w:rPr>
+          <w:rFonts w:ascii="Gotham" w:hAnsi="Gotham"/>
+          <w:color w:val="000000" w:themeColor="text1"/>
+        </w:rPr>
+      </w:pPr>
+      <w:r>
+        <w:rPr>
+          <w:rFonts w:ascii="Gotham" w:hAnsi="Gotham"/>
+          <w:color w:val="000000" w:themeColor="text1"/>
+        </w:rPr>
+        <w:t>Ir no Github &gt; Repositório a ser trabalhado &gt; Settings &gt; Aba: SSH and GPG Keys &gt; New SSH key &gt; Colar chave gerada</w:t>
+      </w:r>
+    </w:p>
+    <w:p>
+      <w:pPr>
+        <w:pStyle w:val="PargrafodaLista"/>
+        <w:ind w:left="284"/>
+        <w:rPr>
+          <w:rFonts w:ascii="Gotham" w:hAnsi="Gotham"/>
+          <w:color w:val="000000" w:themeColor="text1"/>
+        </w:rPr>
+      </w:pPr>
+    </w:p>
+    <w:p>
+      <w:pPr>
+        <w:pStyle w:val="PargrafodaLista"/>
+        <w:ind w:left="284"/>
+        <w:rPr>
+          <w:rFonts w:ascii="Gotham" w:hAnsi="Gotham"/>
+          <w:color w:val="000000" w:themeColor="text1"/>
+        </w:rPr>
+      </w:pPr>
+      <w:r>
+        <w:rPr>
+          <w:rFonts w:ascii="Gotham" w:hAnsi="Gotham"/>
+          <w:color w:val="000000" w:themeColor="text1"/>
+        </w:rPr>
+        <w:t xml:space="preserve">Voltar no Repositório &gt; em </w:t>
+      </w:r>
+      <w:r>
+        <w:rPr>
+          <w:rFonts w:ascii="Gotham" w:hAnsi="Gotham"/>
+          <w:color w:val="000000" w:themeColor="text1"/>
+          <w:highlight w:val="green"/>
+        </w:rPr>
+        <w:t>CODE</w:t>
+      </w:r>
+      <w:r>
+        <w:rPr>
+          <w:rFonts w:ascii="Gotham" w:hAnsi="Gotham"/>
+          <w:color w:val="000000" w:themeColor="text1"/>
+        </w:rPr>
+        <w:t xml:space="preserve"> mudar para SSH e copiar a url/chave</w:t>
+      </w:r>
+    </w:p>
+    <w:p>
+      <w:pPr>
+        <w:pStyle w:val="PargrafodaLista"/>
+        <w:ind w:left="284"/>
+        <w:rPr>
+          <w:rFonts w:ascii="Gotham" w:hAnsi="Gotham"/>
+          <w:color w:val="000000" w:themeColor="text1"/>
+        </w:rPr>
+      </w:pPr>
+    </w:p>
+    <w:p>
+      <w:pPr>
+        <w:pStyle w:val="PargrafodaLista"/>
+        <w:ind w:left="284"/>
+        <w:rPr>
+          <w:rFonts w:ascii="Gotham" w:hAnsi="Gotham"/>
+          <w:color w:val="000000" w:themeColor="text1"/>
+        </w:rPr>
+      </w:pPr>
+      <w:r>
+        <w:rPr>
+          <w:rFonts w:ascii="Gotham" w:hAnsi="Gotham"/>
+          <w:color w:val="000000" w:themeColor="text1"/>
+        </w:rPr>
+        <w:t xml:space="preserve">No Bash &gt; </w:t>
+      </w:r>
+    </w:p>
+    <w:p>
+      <w:pPr>
+        <w:pStyle w:val="PargrafodaLista"/>
+        <w:ind w:left="284"/>
+        <w:rPr>
+          <w:rFonts w:ascii="Gotham" w:hAnsi="Gotham"/>
+          <w:color w:val="000000" w:themeColor="text1"/>
+        </w:rPr>
+      </w:pPr>
+      <w:r>
+        <w:rPr>
+          <w:rFonts w:ascii="Gotham" w:hAnsi="Gotham"/>
+          <w:color w:val="000000" w:themeColor="text1"/>
+        </w:rPr>
+        <w:t>Git clone (colar a url/chave) &gt; yes</w:t>
+      </w:r>
+    </w:p>
+    <w:p>
+      <w:pPr>
+        <w:pStyle w:val="PargrafodaLista"/>
+        <w:ind w:left="284"/>
         <w:rPr>
           <w:rFonts w:ascii="Gotham" w:hAnsi="Gotham"/>
           <w:b/>
           <w:bCs/>
           <w:color w:val="00602B"/>
         </w:rPr>
-        <w:t>ssh</w:t>
-      </w:r>
-      <w:proofErr w:type="spellEnd"/>
+      </w:pPr>
       <w:r>
         <w:rPr>
           <w:rFonts w:ascii="Gotham" w:hAnsi="Gotham"/>
@@ -214,270 +280,30 @@
           <w:bCs/>
           <w:color w:val="00602B"/>
         </w:rPr>
-        <w:t>/nomedapastacriada.pub</w:t>
-      </w:r>
-    </w:p>
-    <w:p>
-      <w:pPr>
-        <w:pStyle w:val="PargrafodaLista"/>
-        <w:ind w:left="284"/>
-        <w:rPr>
-          <w:rFonts w:ascii="Gotham" w:hAnsi="Gotham"/>
-          <w:color w:val="000000" w:themeColor="text1"/>
-        </w:rPr>
-      </w:pPr>
-      <w:proofErr w:type="spellStart"/>
-      <w:r>
-        <w:rPr>
-          <w:rFonts w:ascii="Gotham" w:hAnsi="Gotham"/>
-          <w:b/>
-          <w:bCs/>
-          <w:color w:val="7030A0"/>
-        </w:rPr>
-        <w:t>dnsdnksndskçnckn</w:t>
-      </w:r>
-      <w:proofErr w:type="spellEnd"/>
-      <w:r>
-        <w:rPr>
-          <w:rFonts w:ascii="Gotham" w:hAnsi="Gotham"/>
-          <w:color w:val="000000" w:themeColor="text1"/>
-        </w:rPr>
-        <w:t xml:space="preserve"> (chave gerada)</w:t>
-      </w:r>
-    </w:p>
-    <w:p>
-      <w:pPr>
-        <w:pStyle w:val="PargrafodaLista"/>
-        <w:ind w:left="284"/>
-        <w:rPr>
-          <w:rFonts w:ascii="Gotham" w:hAnsi="Gotham"/>
-          <w:color w:val="000000" w:themeColor="text1"/>
-        </w:rPr>
-      </w:pPr>
-    </w:p>
-    <w:p>
-      <w:pPr>
-        <w:pStyle w:val="PargrafodaLista"/>
-        <w:ind w:left="284"/>
-        <w:rPr>
-          <w:rFonts w:ascii="Gotham" w:hAnsi="Gotham"/>
-          <w:color w:val="000000" w:themeColor="text1"/>
-        </w:rPr>
-      </w:pPr>
-      <w:r>
-        <w:rPr>
-          <w:rFonts w:ascii="Gotham" w:hAnsi="Gotham"/>
-          <w:color w:val="000000" w:themeColor="text1"/>
-        </w:rPr>
-        <w:t xml:space="preserve">Ir no Github &gt; Repositório a ser trabalhado &gt; Settings &gt; Aba: SSH </w:t>
-      </w:r>
-      <w:proofErr w:type="spellStart"/>
-      <w:r>
-        <w:rPr>
-          <w:rFonts w:ascii="Gotham" w:hAnsi="Gotham"/>
-          <w:color w:val="000000" w:themeColor="text1"/>
-        </w:rPr>
-        <w:t>and</w:t>
-      </w:r>
-      <w:proofErr w:type="spellEnd"/>
-      <w:r>
-        <w:rPr>
-          <w:rFonts w:ascii="Gotham" w:hAnsi="Gotham"/>
-          <w:color w:val="000000" w:themeColor="text1"/>
-        </w:rPr>
-        <w:t xml:space="preserve"> GPG Keys &gt; New SSH </w:t>
-      </w:r>
-      <w:proofErr w:type="spellStart"/>
-      <w:r>
-        <w:rPr>
-          <w:rFonts w:ascii="Gotham" w:hAnsi="Gotham"/>
-          <w:color w:val="000000" w:themeColor="text1"/>
-        </w:rPr>
-        <w:t>key</w:t>
-      </w:r>
-      <w:proofErr w:type="spellEnd"/>
-      <w:r>
-        <w:rPr>
-          <w:rFonts w:ascii="Gotham" w:hAnsi="Gotham"/>
-          <w:color w:val="000000" w:themeColor="text1"/>
-        </w:rPr>
-        <w:t xml:space="preserve"> &gt; Colar chave gerada</w:t>
-      </w:r>
-    </w:p>
-    <w:p>
-      <w:pPr>
-        <w:pStyle w:val="PargrafodaLista"/>
-        <w:ind w:left="284"/>
-        <w:rPr>
-          <w:rFonts w:ascii="Gotham" w:hAnsi="Gotham"/>
-          <w:color w:val="000000" w:themeColor="text1"/>
-        </w:rPr>
-      </w:pPr>
-    </w:p>
-    <w:p>
-      <w:pPr>
-        <w:pStyle w:val="PargrafodaLista"/>
-        <w:ind w:left="284"/>
-        <w:rPr>
-          <w:rFonts w:ascii="Gotham" w:hAnsi="Gotham"/>
-          <w:color w:val="000000" w:themeColor="text1"/>
-        </w:rPr>
-      </w:pPr>
-      <w:r>
-        <w:rPr>
-          <w:rFonts w:ascii="Gotham" w:hAnsi="Gotham"/>
-          <w:color w:val="000000" w:themeColor="text1"/>
-        </w:rPr>
-        <w:t xml:space="preserve">Voltar no Repositório &gt; em </w:t>
-      </w:r>
-      <w:r>
-        <w:rPr>
-          <w:rFonts w:ascii="Gotham" w:hAnsi="Gotham"/>
-          <w:color w:val="000000" w:themeColor="text1"/>
-          <w:highlight w:val="green"/>
-        </w:rPr>
-        <w:t>CODE</w:t>
-      </w:r>
-      <w:r>
-        <w:rPr>
-          <w:rFonts w:ascii="Gotham" w:hAnsi="Gotham"/>
-          <w:color w:val="000000" w:themeColor="text1"/>
-        </w:rPr>
-        <w:t xml:space="preserve"> mudar para SSH e copiar a </w:t>
-      </w:r>
-      <w:proofErr w:type="spellStart"/>
-      <w:r>
-        <w:rPr>
-          <w:rFonts w:ascii="Gotham" w:hAnsi="Gotham"/>
-          <w:color w:val="000000" w:themeColor="text1"/>
-        </w:rPr>
-        <w:t>url</w:t>
-      </w:r>
-      <w:proofErr w:type="spellEnd"/>
-      <w:r>
-        <w:rPr>
-          <w:rFonts w:ascii="Gotham" w:hAnsi="Gotham"/>
-          <w:color w:val="000000" w:themeColor="text1"/>
-        </w:rPr>
-        <w:t>/chave</w:t>
-      </w:r>
-    </w:p>
-    <w:p>
-      <w:pPr>
-        <w:pStyle w:val="PargrafodaLista"/>
-        <w:ind w:left="284"/>
-        <w:rPr>
-          <w:rFonts w:ascii="Gotham" w:hAnsi="Gotham"/>
-          <w:color w:val="000000" w:themeColor="text1"/>
-        </w:rPr>
-      </w:pPr>
-    </w:p>
-    <w:p>
-      <w:pPr>
-        <w:pStyle w:val="PargrafodaLista"/>
-        <w:ind w:left="284"/>
-        <w:rPr>
-          <w:rFonts w:ascii="Gotham" w:hAnsi="Gotham"/>
-          <w:color w:val="000000" w:themeColor="text1"/>
-        </w:rPr>
-      </w:pPr>
-      <w:r>
-        <w:rPr>
-          <w:rFonts w:ascii="Gotham" w:hAnsi="Gotham"/>
-          <w:color w:val="000000" w:themeColor="text1"/>
-        </w:rPr>
-        <w:t xml:space="preserve">No </w:t>
-      </w:r>
-      <w:proofErr w:type="spellStart"/>
-      <w:r>
-        <w:rPr>
-          <w:rFonts w:ascii="Gotham" w:hAnsi="Gotham"/>
-          <w:color w:val="000000" w:themeColor="text1"/>
-        </w:rPr>
-        <w:t>Bash</w:t>
-      </w:r>
-      <w:proofErr w:type="spellEnd"/>
-      <w:r>
-        <w:rPr>
-          <w:rFonts w:ascii="Gotham" w:hAnsi="Gotham"/>
-          <w:color w:val="000000" w:themeColor="text1"/>
-        </w:rPr>
-        <w:t xml:space="preserve"> &gt; </w:t>
-      </w:r>
-    </w:p>
-    <w:p>
-      <w:pPr>
-        <w:pStyle w:val="PargrafodaLista"/>
-        <w:ind w:left="284"/>
-        <w:rPr>
-          <w:rFonts w:ascii="Gotham" w:hAnsi="Gotham"/>
-          <w:color w:val="000000" w:themeColor="text1"/>
-        </w:rPr>
-      </w:pPr>
-      <w:proofErr w:type="spellStart"/>
-      <w:r>
-        <w:rPr>
-          <w:rFonts w:ascii="Gotham" w:hAnsi="Gotham"/>
-          <w:color w:val="000000" w:themeColor="text1"/>
-        </w:rPr>
-        <w:t>Git</w:t>
-      </w:r>
-      <w:proofErr w:type="spellEnd"/>
-      <w:r>
-        <w:rPr>
-          <w:rFonts w:ascii="Gotham" w:hAnsi="Gotham"/>
-          <w:color w:val="000000" w:themeColor="text1"/>
-        </w:rPr>
-        <w:t xml:space="preserve"> clone (colar a </w:t>
-      </w:r>
-      <w:proofErr w:type="spellStart"/>
-      <w:r>
-        <w:rPr>
-          <w:rFonts w:ascii="Gotham" w:hAnsi="Gotham"/>
-          <w:color w:val="000000" w:themeColor="text1"/>
-        </w:rPr>
-        <w:t>url</w:t>
-      </w:r>
-      <w:proofErr w:type="spellEnd"/>
-      <w:r>
-        <w:rPr>
-          <w:rFonts w:ascii="Gotham" w:hAnsi="Gotham"/>
-          <w:color w:val="000000" w:themeColor="text1"/>
-        </w:rPr>
-        <w:t xml:space="preserve">/chave) &gt; </w:t>
-      </w:r>
-      <w:proofErr w:type="spellStart"/>
-      <w:r>
-        <w:rPr>
-          <w:rFonts w:ascii="Gotham" w:hAnsi="Gotham"/>
-          <w:color w:val="000000" w:themeColor="text1"/>
-        </w:rPr>
-        <w:t>yes</w:t>
-      </w:r>
-      <w:proofErr w:type="spellEnd"/>
-    </w:p>
-    <w:p>
-      <w:pPr>
-        <w:pStyle w:val="PargrafodaLista"/>
-        <w:ind w:left="284"/>
-        <w:rPr>
-          <w:rFonts w:ascii="Gotham" w:hAnsi="Gotham"/>
-          <w:b/>
-          <w:bCs/>
+        <w:t>eval $(ssh-agent)</w:t>
+      </w:r>
+    </w:p>
+    <w:p>
+      <w:pPr>
+        <w:pStyle w:val="PargrafodaLista"/>
+        <w:ind w:left="284"/>
+        <w:rPr>
+          <w:rFonts w:ascii="Gotham" w:hAnsi="Gotham"/>
           <w:color w:val="00602B"/>
         </w:rPr>
       </w:pPr>
-      <w:proofErr w:type="spellStart"/>
-      <w:r>
+    </w:p>
+    <w:p>
+      <w:pPr>
+        <w:pStyle w:val="PargrafodaLista"/>
+        <w:ind w:left="284"/>
         <w:rPr>
           <w:rFonts w:ascii="Gotham" w:hAnsi="Gotham"/>
           <w:b/>
           <w:bCs/>
           <w:color w:val="00602B"/>
         </w:rPr>
-        <w:t>eval</w:t>
-      </w:r>
-      <w:proofErr w:type="spellEnd"/>
+      </w:pPr>
       <w:r>
         <w:rPr>
           <w:rFonts w:ascii="Gotham" w:hAnsi="Gotham"/>
@@ -485,183 +311,63 @@
           <w:bCs/>
           <w:color w:val="00602B"/>
         </w:rPr>
-        <w:t xml:space="preserve"> $(</w:t>
-      </w:r>
-      <w:proofErr w:type="spellStart"/>
-      <w:r>
-        <w:rPr>
-          <w:rFonts w:ascii="Gotham" w:hAnsi="Gotham"/>
-          <w:b/>
-          <w:bCs/>
-          <w:color w:val="00602B"/>
-        </w:rPr>
-        <w:t>ssh-agent</w:t>
-      </w:r>
-      <w:proofErr w:type="spellEnd"/>
-      <w:r>
-        <w:rPr>
-          <w:rFonts w:ascii="Gotham" w:hAnsi="Gotham"/>
-          <w:b/>
-          <w:bCs/>
-          <w:color w:val="00602B"/>
-        </w:rPr>
-        <w:t>)</w:t>
-      </w:r>
-    </w:p>
-    <w:p>
-      <w:pPr>
-        <w:pStyle w:val="PargrafodaLista"/>
-        <w:ind w:left="284"/>
-        <w:rPr>
-          <w:rFonts w:ascii="Gotham" w:hAnsi="Gotham"/>
-          <w:color w:val="00602B"/>
-        </w:rPr>
-      </w:pPr>
-    </w:p>
-    <w:p>
-      <w:pPr>
-        <w:pStyle w:val="PargrafodaLista"/>
-        <w:ind w:left="284"/>
-        <w:rPr>
-          <w:rFonts w:ascii="Gotham" w:hAnsi="Gotham"/>
-          <w:b/>
-          <w:bCs/>
-          <w:color w:val="00602B"/>
-        </w:rPr>
-      </w:pPr>
-      <w:proofErr w:type="spellStart"/>
-      <w:r>
-        <w:rPr>
-          <w:rFonts w:ascii="Gotham" w:hAnsi="Gotham"/>
-          <w:b/>
-          <w:bCs/>
-          <w:color w:val="00602B"/>
-        </w:rPr>
-        <w:t>ssh-add</w:t>
-      </w:r>
-      <w:proofErr w:type="spellEnd"/>
-      <w:r>
-        <w:rPr>
-          <w:rFonts w:ascii="Gotham" w:hAnsi="Gotham"/>
-          <w:b/>
-          <w:bCs/>
-          <w:color w:val="00602B"/>
-        </w:rPr>
-        <w:t xml:space="preserve"> ~/.</w:t>
-      </w:r>
-      <w:proofErr w:type="spellStart"/>
-      <w:r>
-        <w:rPr>
-          <w:rFonts w:ascii="Gotham" w:hAnsi="Gotham"/>
-          <w:b/>
-          <w:bCs/>
-          <w:color w:val="00602B"/>
-        </w:rPr>
-        <w:t>ssh</w:t>
-      </w:r>
-      <w:proofErr w:type="spellEnd"/>
-      <w:r>
-        <w:rPr>
-          <w:rFonts w:ascii="Gotham" w:hAnsi="Gotham"/>
-          <w:b/>
-          <w:bCs/>
-          <w:color w:val="00602B"/>
-        </w:rPr>
-        <w:t>/</w:t>
-      </w:r>
-      <w:proofErr w:type="spellStart"/>
-      <w:r>
-        <w:rPr>
-          <w:rFonts w:ascii="Gotham" w:hAnsi="Gotham"/>
-          <w:b/>
-          <w:bCs/>
-          <w:color w:val="00602B"/>
-        </w:rPr>
-        <w:t>nomedapastacriada</w:t>
-      </w:r>
-      <w:proofErr w:type="spellEnd"/>
-    </w:p>
-    <w:p>
-      <w:pPr>
-        <w:pStyle w:val="PargrafodaLista"/>
-        <w:ind w:left="284"/>
-        <w:rPr>
-          <w:rFonts w:ascii="Gotham" w:hAnsi="Gotham"/>
-          <w:color w:val="000000" w:themeColor="text1"/>
-        </w:rPr>
-      </w:pPr>
-    </w:p>
-    <w:p>
-      <w:pPr>
-        <w:pStyle w:val="PargrafodaLista"/>
-        <w:ind w:left="284"/>
-        <w:rPr>
-          <w:rFonts w:ascii="Gotham" w:hAnsi="Gotham"/>
-          <w:color w:val="000000" w:themeColor="text1"/>
-        </w:rPr>
-      </w:pPr>
-      <w:r>
-        <w:rPr>
-          <w:rFonts w:ascii="Gotham" w:hAnsi="Gotham"/>
-          <w:color w:val="000000" w:themeColor="text1"/>
-        </w:rPr>
-        <w:t xml:space="preserve">Reexecutar o </w:t>
-      </w:r>
-      <w:proofErr w:type="spellStart"/>
-      <w:r>
-        <w:rPr>
-          <w:rFonts w:ascii="Gotham" w:hAnsi="Gotham"/>
-          <w:color w:val="000000" w:themeColor="text1"/>
-        </w:rPr>
-        <w:t>Git</w:t>
-      </w:r>
-      <w:proofErr w:type="spellEnd"/>
-      <w:r>
-        <w:rPr>
-          <w:rFonts w:ascii="Gotham" w:hAnsi="Gotham"/>
-          <w:color w:val="000000" w:themeColor="text1"/>
-        </w:rPr>
-        <w:t xml:space="preserve"> Clone</w:t>
-      </w:r>
-    </w:p>
-    <w:p>
-      <w:pPr>
-        <w:pStyle w:val="PargrafodaLista"/>
-        <w:ind w:left="284"/>
-        <w:rPr>
-          <w:rFonts w:ascii="Gotham" w:hAnsi="Gotham"/>
-          <w:color w:val="000000" w:themeColor="text1"/>
-        </w:rPr>
-      </w:pPr>
-    </w:p>
-    <w:p>
-      <w:pPr>
-        <w:pStyle w:val="PargrafodaLista"/>
-        <w:ind w:left="284"/>
-        <w:rPr>
-          <w:rFonts w:ascii="Gotham" w:hAnsi="Gotham"/>
-          <w:color w:val="000000" w:themeColor="text1"/>
-        </w:rPr>
-      </w:pPr>
-      <w:proofErr w:type="spellStart"/>
-      <w:r>
-        <w:rPr>
-          <w:rFonts w:ascii="Gotham" w:hAnsi="Gotham"/>
-          <w:b/>
-          <w:bCs/>
-          <w:color w:val="7030A0"/>
-        </w:rPr>
-        <w:t>cd</w:t>
-      </w:r>
-      <w:proofErr w:type="spellEnd"/>
-      <w:r>
-        <w:rPr>
-          <w:rFonts w:ascii="Gotham" w:hAnsi="Gotham"/>
-          <w:b/>
-          <w:bCs/>
-          <w:color w:val="7030A0"/>
-        </w:rPr>
-        <w:t xml:space="preserve"> ‘</w:t>
+        <w:t>ssh-add ~/.ssh/nomedapastacriada</w:t>
+      </w:r>
+    </w:p>
+    <w:p>
+      <w:pPr>
+        <w:pStyle w:val="PargrafodaLista"/>
+        <w:ind w:left="284"/>
+        <w:rPr>
+          <w:rFonts w:ascii="Gotham" w:hAnsi="Gotham"/>
+          <w:color w:val="000000" w:themeColor="text1"/>
+        </w:rPr>
+      </w:pPr>
+    </w:p>
+    <w:p>
+      <w:pPr>
+        <w:pStyle w:val="PargrafodaLista"/>
+        <w:ind w:left="284"/>
+        <w:rPr>
+          <w:rFonts w:ascii="Gotham" w:hAnsi="Gotham"/>
+          <w:color w:val="000000" w:themeColor="text1"/>
+        </w:rPr>
+      </w:pPr>
+      <w:r>
+        <w:rPr>
+          <w:rFonts w:ascii="Gotham" w:hAnsi="Gotham"/>
+          <w:color w:val="000000" w:themeColor="text1"/>
+        </w:rPr>
+        <w:t>Reexecutar o Git Clone</w:t>
+      </w:r>
+    </w:p>
+    <w:p>
+      <w:pPr>
+        <w:pStyle w:val="PargrafodaLista"/>
+        <w:ind w:left="284"/>
+        <w:rPr>
+          <w:rFonts w:ascii="Gotham" w:hAnsi="Gotham"/>
+          <w:color w:val="000000" w:themeColor="text1"/>
+        </w:rPr>
+      </w:pPr>
+    </w:p>
+    <w:p>
+      <w:pPr>
+        <w:pStyle w:val="PargrafodaLista"/>
+        <w:ind w:left="284"/>
+        <w:rPr>
+          <w:rFonts w:ascii="Gotham" w:hAnsi="Gotham"/>
+          <w:color w:val="000000" w:themeColor="text1"/>
+        </w:rPr>
+      </w:pPr>
+      <w:r>
+        <w:rPr>
+          <w:rFonts w:ascii="Gotham" w:hAnsi="Gotham"/>
+          <w:b/>
+          <w:bCs/>
+          <w:color w:val="7030A0"/>
+        </w:rPr>
+        <w:t>cd ‘</w:t>
       </w:r>
       <w:r>
         <w:rPr>
@@ -688,25 +394,14 @@
           <w:rFonts w:ascii="Gotham" w:hAnsi="Gotham"/>
         </w:rPr>
       </w:pPr>
-      <w:proofErr w:type="spellStart"/>
-      <w:r>
-        <w:rPr>
-          <w:rFonts w:ascii="Gotham" w:hAnsi="Gotham"/>
-          <w:b/>
-          <w:bCs/>
-          <w:color w:val="7030A0"/>
-        </w:rPr>
-        <w:t>code</w:t>
-      </w:r>
-      <w:proofErr w:type="spellEnd"/>
-      <w:r>
-        <w:rPr>
-          <w:rFonts w:ascii="Gotham" w:hAnsi="Gotham"/>
-          <w:b/>
-          <w:bCs/>
-          <w:color w:val="7030A0"/>
-        </w:rPr>
-        <w:t>.</w:t>
+      <w:r>
+        <w:rPr>
+          <w:rFonts w:ascii="Gotham" w:hAnsi="Gotham"/>
+          <w:b/>
+          <w:bCs/>
+          <w:color w:val="7030A0"/>
+        </w:rPr>
+        <w:t>code.</w:t>
       </w:r>
       <w:r>
         <w:rPr>
@@ -743,37 +438,58 @@
           <w:color w:val="000000" w:themeColor="text1"/>
         </w:rPr>
       </w:pPr>
-      <w:proofErr w:type="spellStart"/>
-      <w:r>
-        <w:rPr>
-          <w:rFonts w:ascii="Gotham" w:hAnsi="Gotham"/>
-          <w:b/>
-          <w:bCs/>
-          <w:color w:val="7030A0"/>
-        </w:rPr>
-        <w:t>Git</w:t>
-      </w:r>
-      <w:proofErr w:type="spellEnd"/>
-      <w:r>
-        <w:rPr>
-          <w:rFonts w:ascii="Gotham" w:hAnsi="Gotham"/>
-          <w:b/>
-          <w:bCs/>
+      <w:r>
+        <w:rPr>
+          <w:rFonts w:ascii="Gotham" w:hAnsi="Gotham"/>
+          <w:b/>
+          <w:bCs/>
+          <w:color w:val="7030A0"/>
+        </w:rPr>
+        <w:t>Git add .</w:t>
+      </w:r>
+      <w:r>
+        <w:rPr>
+          <w:rFonts w:ascii="Gotham" w:hAnsi="Gotham"/>
           <w:color w:val="7030A0"/>
         </w:rPr>
         <w:t xml:space="preserve"> </w:t>
       </w:r>
-      <w:proofErr w:type="gramStart"/>
-      <w:r>
-        <w:rPr>
-          <w:rFonts w:ascii="Gotham" w:hAnsi="Gotham"/>
-          <w:b/>
-          <w:bCs/>
-          <w:color w:val="7030A0"/>
-        </w:rPr>
-        <w:t>add .</w:t>
-      </w:r>
-      <w:proofErr w:type="gramEnd"/>
+      <w:r>
+        <w:rPr>
+          <w:rFonts w:ascii="Gotham" w:hAnsi="Gotham"/>
+          <w:color w:val="000000" w:themeColor="text1"/>
+        </w:rPr>
+        <w:t>(adicionar novos arquivos/dados)</w:t>
+      </w:r>
+    </w:p>
+    <w:p>
+      <w:pPr>
+        <w:pStyle w:val="PargrafodaLista"/>
+        <w:ind w:left="284"/>
+        <w:rPr>
+          <w:rFonts w:ascii="Gotham" w:hAnsi="Gotham"/>
+          <w:color w:val="000000" w:themeColor="text1"/>
+        </w:rPr>
+      </w:pPr>
+    </w:p>
+    <w:p>
+      <w:pPr>
+        <w:pStyle w:val="PargrafodaLista"/>
+        <w:ind w:left="284"/>
+        <w:rPr>
+          <w:rFonts w:ascii="Gotham" w:hAnsi="Gotham"/>
+          <w:color w:val="000000" w:themeColor="text1"/>
+        </w:rPr>
+      </w:pPr>
+      <w:r>
+        <w:rPr>
+          <w:rFonts w:ascii="Gotham" w:hAnsi="Gotham"/>
+          <w:b/>
+          <w:bCs/>
+          <w:color w:val="7030A0"/>
+        </w:rPr>
+        <w:t>Git status</w:t>
+      </w:r>
       <w:r>
         <w:rPr>
           <w:rFonts w:ascii="Gotham" w:hAnsi="Gotham"/>
@@ -786,51 +502,75 @@
           <w:rFonts w:ascii="Gotham" w:hAnsi="Gotham"/>
           <w:color w:val="000000" w:themeColor="text1"/>
         </w:rPr>
-        <w:t>(adicionar novos arquivos/dados)</w:t>
-      </w:r>
-    </w:p>
-    <w:p>
-      <w:pPr>
-        <w:pStyle w:val="PargrafodaLista"/>
-        <w:ind w:left="284"/>
-        <w:rPr>
-          <w:rFonts w:ascii="Gotham" w:hAnsi="Gotham"/>
-          <w:color w:val="000000" w:themeColor="text1"/>
-        </w:rPr>
-      </w:pPr>
-    </w:p>
-    <w:p>
-      <w:pPr>
-        <w:pStyle w:val="PargrafodaLista"/>
-        <w:ind w:left="284"/>
-        <w:rPr>
-          <w:rFonts w:ascii="Gotham" w:hAnsi="Gotham"/>
-          <w:color w:val="000000" w:themeColor="text1"/>
-        </w:rPr>
-      </w:pPr>
-      <w:proofErr w:type="spellStart"/>
-      <w:r>
-        <w:rPr>
-          <w:rFonts w:ascii="Gotham" w:hAnsi="Gotham"/>
-          <w:b/>
-          <w:bCs/>
-          <w:color w:val="7030A0"/>
-        </w:rPr>
-        <w:t>Git</w:t>
-      </w:r>
-      <w:proofErr w:type="spellEnd"/>
-      <w:r>
-        <w:rPr>
-          <w:rFonts w:ascii="Gotham" w:hAnsi="Gotham"/>
-          <w:b/>
-          <w:bCs/>
-          <w:color w:val="7030A0"/>
-        </w:rPr>
-        <w:t xml:space="preserve"> status</w:t>
-      </w:r>
-      <w:r>
-        <w:rPr>
-          <w:rFonts w:ascii="Gotham" w:hAnsi="Gotham"/>
+        <w:t>(verificar comitação)</w:t>
+      </w:r>
+    </w:p>
+    <w:p>
+      <w:pPr>
+        <w:pStyle w:val="PargrafodaLista"/>
+        <w:ind w:left="284"/>
+        <w:rPr>
+          <w:rFonts w:ascii="Gotham" w:hAnsi="Gotham"/>
+          <w:b/>
+          <w:bCs/>
+          <w:color w:val="7030A0"/>
+        </w:rPr>
+      </w:pPr>
+      <w:r>
+        <w:rPr>
+          <w:rFonts w:ascii="Gotham" w:hAnsi="Gotham"/>
+          <w:b/>
+          <w:bCs/>
+          <w:color w:val="7030A0"/>
+        </w:rPr>
+        <w:t xml:space="preserve">Git commit -m </w:t>
+      </w:r>
+      <w:r>
+        <w:rPr>
+          <w:rFonts w:ascii="Gotham" w:hAnsi="Gotham"/>
+          <w:color w:val="7030A0"/>
+        </w:rPr>
+        <w:t>‘comentario’</w:t>
+      </w:r>
+    </w:p>
+    <w:p>
+      <w:pPr>
+        <w:pStyle w:val="PargrafodaLista"/>
+        <w:ind w:left="284"/>
+        <w:rPr>
+          <w:rFonts w:ascii="Gotham" w:hAnsi="Gotham"/>
+        </w:rPr>
+      </w:pPr>
+      <w:r>
+        <w:rPr>
+          <w:rFonts w:ascii="Gotham" w:hAnsi="Gotham"/>
+          <w:b/>
+          <w:bCs/>
+          <w:color w:val="7030A0"/>
+        </w:rPr>
+        <w:t xml:space="preserve">Git push </w:t>
+      </w:r>
+      <w:r>
+        <w:rPr>
+          <w:rFonts w:ascii="Gotham" w:hAnsi="Gotham"/>
+          <w:color w:val="7030A0"/>
+        </w:rPr>
+        <w:t>ou</w:t>
+      </w:r>
+      <w:r>
+        <w:rPr>
+          <w:rFonts w:ascii="Gotham" w:hAnsi="Gotham"/>
+          <w:b/>
+          <w:bCs/>
+          <w:color w:val="7030A0"/>
+        </w:rPr>
+        <w:t xml:space="preserve"> git push origin master</w:t>
+      </w:r>
+      <w:r>
+        <w:rPr>
+          <w:rFonts w:ascii="Gotham" w:hAnsi="Gotham"/>
+          <w:b/>
+          <w:bCs/>
           <w:color w:val="7030A0"/>
         </w:rPr>
         <w:t xml:space="preserve"> </w:t>
@@ -838,238 +578,6 @@
       <w:r>
         <w:rPr>
           <w:rFonts w:ascii="Gotham" w:hAnsi="Gotham"/>
-          <w:color w:val="000000" w:themeColor="text1"/>
-        </w:rPr>
-        <w:t xml:space="preserve">(verificar </w:t>
-      </w:r>
-      <w:proofErr w:type="spellStart"/>
-      <w:r>
-        <w:rPr>
-          <w:rFonts w:ascii="Gotham" w:hAnsi="Gotham"/>
-          <w:color w:val="000000" w:themeColor="text1"/>
-        </w:rPr>
-        <w:t>comitação</w:t>
-      </w:r>
-      <w:proofErr w:type="spellEnd"/>
-      <w:r>
-        <w:rPr>
-          <w:rFonts w:ascii="Gotham" w:hAnsi="Gotham"/>
-          <w:color w:val="000000" w:themeColor="text1"/>
-        </w:rPr>
-        <w:t>)</w:t>
-      </w:r>
-    </w:p>
-    <w:p>
-      <w:pPr>
-        <w:pStyle w:val="PargrafodaLista"/>
-        <w:ind w:left="284"/>
-        <w:rPr>
-          <w:rFonts w:ascii="Gotham" w:hAnsi="Gotham"/>
-          <w:b/>
-          <w:bCs/>
-          <w:color w:val="7030A0"/>
-        </w:rPr>
-      </w:pPr>
-      <w:proofErr w:type="spellStart"/>
-      <w:r>
-        <w:rPr>
-          <w:rFonts w:ascii="Gotham" w:hAnsi="Gotham"/>
-          <w:b/>
-          <w:bCs/>
-          <w:color w:val="7030A0"/>
-        </w:rPr>
-        <w:t>Git</w:t>
-      </w:r>
-      <w:proofErr w:type="spellEnd"/>
-      <w:r>
-        <w:rPr>
-          <w:rFonts w:ascii="Gotham" w:hAnsi="Gotham"/>
-          <w:b/>
-          <w:bCs/>
-          <w:color w:val="7030A0"/>
-        </w:rPr>
-        <w:t xml:space="preserve"> </w:t>
-      </w:r>
-      <w:proofErr w:type="spellStart"/>
-      <w:r>
-        <w:rPr>
-          <w:rFonts w:ascii="Gotham" w:hAnsi="Gotham"/>
-          <w:b/>
-          <w:bCs/>
-          <w:color w:val="7030A0"/>
-        </w:rPr>
-        <w:t>commit</w:t>
-      </w:r>
-      <w:proofErr w:type="spellEnd"/>
-      <w:r>
-        <w:rPr>
-          <w:rFonts w:ascii="Gotham" w:hAnsi="Gotham"/>
-          <w:b/>
-          <w:bCs/>
-          <w:color w:val="7030A0"/>
-        </w:rPr>
-        <w:t xml:space="preserve"> -m </w:t>
-      </w:r>
-      <w:r>
-        <w:rPr>
-          <w:rFonts w:ascii="Gotham" w:hAnsi="Gotham"/>
-          <w:color w:val="7030A0"/>
-        </w:rPr>
-        <w:t>‘</w:t>
-      </w:r>
-      <w:proofErr w:type="spellStart"/>
-      <w:r>
-        <w:rPr>
-          <w:rFonts w:ascii="Gotham" w:hAnsi="Gotham"/>
-          <w:color w:val="7030A0"/>
-        </w:rPr>
-        <w:t>comentario</w:t>
-      </w:r>
-      <w:proofErr w:type="spellEnd"/>
-      <w:r>
-        <w:rPr>
-          <w:rFonts w:ascii="Gotham" w:hAnsi="Gotham"/>
-          <w:color w:val="7030A0"/>
-        </w:rPr>
-        <w:t>’</w:t>
-      </w:r>
-    </w:p>
-    <w:p>
-      <w:pPr>
-        <w:pStyle w:val="PargrafodaLista"/>
-        <w:ind w:left="284"/>
-        <w:rPr>
-          <w:rFonts w:ascii="Gotham" w:hAnsi="Gotham"/>
-        </w:rPr>
-      </w:pPr>
-      <w:proofErr w:type="spellStart"/>
-      <w:r>
-        <w:rPr>
-          <w:rFonts w:ascii="Gotham" w:hAnsi="Gotham"/>
-          <w:b/>
-          <w:bCs/>
-          <w:color w:val="7030A0"/>
-        </w:rPr>
-        <w:t>Git</w:t>
-      </w:r>
-      <w:proofErr w:type="spellEnd"/>
-      <w:r>
-        <w:rPr>
-          <w:rFonts w:ascii="Gotham" w:hAnsi="Gotham"/>
-          <w:b/>
-          <w:bCs/>
-          <w:color w:val="7030A0"/>
-        </w:rPr>
-        <w:t xml:space="preserve"> </w:t>
-      </w:r>
-      <w:proofErr w:type="spellStart"/>
-      <w:r>
-        <w:rPr>
-          <w:rFonts w:ascii="Gotham" w:hAnsi="Gotham"/>
-          <w:b/>
-          <w:bCs/>
-          <w:color w:val="7030A0"/>
-        </w:rPr>
-        <w:t>push</w:t>
-      </w:r>
-      <w:proofErr w:type="spellEnd"/>
-      <w:r>
-        <w:rPr>
-          <w:rFonts w:ascii="Gotham" w:hAnsi="Gotham"/>
-          <w:b/>
-          <w:bCs/>
-          <w:color w:val="7030A0"/>
-        </w:rPr>
-        <w:t xml:space="preserve"> </w:t>
-      </w:r>
-      <w:r>
-        <w:rPr>
-          <w:rFonts w:ascii="Gotham" w:hAnsi="Gotham"/>
-          <w:color w:val="7030A0"/>
-        </w:rPr>
-        <w:t>ou</w:t>
-      </w:r>
-      <w:r>
-        <w:rPr>
-          <w:rFonts w:ascii="Gotham" w:hAnsi="Gotham"/>
-          <w:b/>
-          <w:bCs/>
-          <w:color w:val="7030A0"/>
-        </w:rPr>
-        <w:t xml:space="preserve"> </w:t>
-      </w:r>
-      <w:proofErr w:type="spellStart"/>
-      <w:r>
-        <w:rPr>
-          <w:rFonts w:ascii="Gotham" w:hAnsi="Gotham"/>
-          <w:b/>
-          <w:bCs/>
-          <w:color w:val="7030A0"/>
-        </w:rPr>
-        <w:t>git</w:t>
-      </w:r>
-      <w:proofErr w:type="spellEnd"/>
-      <w:r>
-        <w:rPr>
-          <w:rFonts w:ascii="Gotham" w:hAnsi="Gotham"/>
-          <w:b/>
-          <w:bCs/>
-          <w:color w:val="7030A0"/>
-        </w:rPr>
-        <w:t xml:space="preserve"> </w:t>
-      </w:r>
-      <w:proofErr w:type="spellStart"/>
-      <w:r>
-        <w:rPr>
-          <w:rFonts w:ascii="Gotham" w:hAnsi="Gotham"/>
-          <w:b/>
-          <w:bCs/>
-          <w:color w:val="7030A0"/>
-        </w:rPr>
-        <w:t>push</w:t>
-      </w:r>
-      <w:proofErr w:type="spellEnd"/>
-      <w:r>
-        <w:rPr>
-          <w:rFonts w:ascii="Gotham" w:hAnsi="Gotham"/>
-          <w:b/>
-          <w:bCs/>
-          <w:color w:val="7030A0"/>
-        </w:rPr>
-        <w:t xml:space="preserve"> </w:t>
-      </w:r>
-      <w:proofErr w:type="spellStart"/>
-      <w:r>
-        <w:rPr>
-          <w:rFonts w:ascii="Gotham" w:hAnsi="Gotham"/>
-          <w:b/>
-          <w:bCs/>
-          <w:color w:val="7030A0"/>
-        </w:rPr>
-        <w:t>origin</w:t>
-      </w:r>
-      <w:proofErr w:type="spellEnd"/>
-      <w:r>
-        <w:rPr>
-          <w:rFonts w:ascii="Gotham" w:hAnsi="Gotham"/>
-          <w:b/>
-          <w:bCs/>
-          <w:color w:val="7030A0"/>
-        </w:rPr>
-        <w:t xml:space="preserve"> master</w:t>
-      </w:r>
-      <w:r>
-        <w:rPr>
-          <w:rFonts w:ascii="Gotham" w:hAnsi="Gotham"/>
-          <w:b/>
-          <w:bCs/>
-          <w:color w:val="7030A0"/>
-        </w:rPr>
-        <w:t xml:space="preserve"> </w:t>
-      </w:r>
-      <w:r>
-        <w:rPr>
-          <w:rFonts w:ascii="Gotham" w:hAnsi="Gotham"/>
         </w:rPr>
         <w:t>(</w:t>
       </w:r>
@@ -1118,35 +626,14 @@
           <w:rFonts w:ascii="Gotham" w:hAnsi="Gotham"/>
         </w:rPr>
       </w:pPr>
-      <w:proofErr w:type="spellStart"/>
-      <w:r>
-        <w:rPr>
-          <w:rFonts w:ascii="Gotham" w:hAnsi="Gotham"/>
-          <w:b/>
-          <w:bCs/>
-          <w:color w:val="7030A0"/>
-        </w:rPr>
-        <w:t>git</w:t>
-      </w:r>
-      <w:proofErr w:type="spellEnd"/>
-      <w:r>
-        <w:rPr>
-          <w:rFonts w:ascii="Gotham" w:hAnsi="Gotham"/>
-          <w:b/>
-          <w:bCs/>
-          <w:color w:val="7030A0"/>
-        </w:rPr>
-        <w:t xml:space="preserve"> </w:t>
-      </w:r>
-      <w:proofErr w:type="spellStart"/>
-      <w:r>
-        <w:rPr>
-          <w:rFonts w:ascii="Gotham" w:hAnsi="Gotham"/>
-          <w:b/>
-          <w:bCs/>
-          <w:color w:val="7030A0"/>
-        </w:rPr>
-        <w:t>pu</w:t>
+      <w:r>
+        <w:rPr>
+          <w:rFonts w:ascii="Gotham" w:hAnsi="Gotham"/>
+          <w:b/>
+          <w:bCs/>
+          <w:color w:val="7030A0"/>
+        </w:rPr>
+        <w:t>git pu</w:t>
       </w:r>
       <w:r>
         <w:rPr>
@@ -1157,35 +644,14 @@
         </w:rPr>
         <w:t>ll</w:t>
       </w:r>
-      <w:proofErr w:type="spellEnd"/>
-      <w:r>
-        <w:rPr>
-          <w:rFonts w:ascii="Gotham" w:hAnsi="Gotham"/>
-          <w:b/>
-          <w:bCs/>
-          <w:color w:val="7030A0"/>
-        </w:rPr>
-        <w:t xml:space="preserve"> </w:t>
-      </w:r>
-      <w:proofErr w:type="spellStart"/>
-      <w:r>
-        <w:rPr>
-          <w:rFonts w:ascii="Gotham" w:hAnsi="Gotham"/>
-          <w:b/>
-          <w:bCs/>
-          <w:color w:val="7030A0"/>
-        </w:rPr>
-        <w:t>origin</w:t>
-      </w:r>
-      <w:proofErr w:type="spellEnd"/>
-      <w:r>
-        <w:rPr>
-          <w:rFonts w:ascii="Gotham" w:hAnsi="Gotham"/>
-          <w:b/>
-          <w:bCs/>
-          <w:color w:val="7030A0"/>
-        </w:rPr>
-        <w:t xml:space="preserve"> master</w:t>
+      <w:r>
+        <w:rPr>
+          <w:rFonts w:ascii="Gotham" w:hAnsi="Gotham"/>
+          <w:b/>
+          <w:bCs/>
+          <w:color w:val="7030A0"/>
+        </w:rPr>
+        <w:t xml:space="preserve"> origin master</w:t>
       </w:r>
       <w:r>
         <w:rPr>
@@ -1240,25 +706,7 @@
           <w:b/>
           <w:bCs/>
         </w:rPr>
-        <w:t>Criando o APP (</w:t>
-      </w:r>
-      <w:proofErr w:type="spellStart"/>
-      <w:r>
-        <w:rPr>
-          <w:rFonts w:ascii="Gotham" w:hAnsi="Gotham"/>
-          <w:b/>
-          <w:bCs/>
-        </w:rPr>
-        <w:t>pg</w:t>
-      </w:r>
-      <w:proofErr w:type="spellEnd"/>
-      <w:r>
-        <w:rPr>
-          <w:rFonts w:ascii="Gotham" w:hAnsi="Gotham"/>
-          <w:b/>
-          <w:bCs/>
-        </w:rPr>
-        <w:t>)</w:t>
+        <w:t>Criando o APP (pg)</w:t>
       </w:r>
     </w:p>
     <w:p>
@@ -1269,42 +717,12 @@
           <w:rFonts w:ascii="Gotham" w:hAnsi="Gotham"/>
         </w:rPr>
       </w:pPr>
-      <w:proofErr w:type="spellStart"/>
-      <w:r>
-        <w:rPr>
-          <w:rFonts w:ascii="Gotham" w:hAnsi="Gotham"/>
-        </w:rPr>
-        <w:t>python</w:t>
-      </w:r>
-      <w:proofErr w:type="spellEnd"/>
-      <w:r>
-        <w:rPr>
-          <w:rFonts w:ascii="Gotham" w:hAnsi="Gotham"/>
-        </w:rPr>
-        <w:t xml:space="preserve"> manage.py </w:t>
-      </w:r>
-      <w:proofErr w:type="spellStart"/>
-      <w:r>
-        <w:rPr>
-          <w:rFonts w:ascii="Gotham" w:hAnsi="Gotham"/>
-        </w:rPr>
-        <w:t>startapp</w:t>
-      </w:r>
-      <w:proofErr w:type="spellEnd"/>
-      <w:r>
-        <w:rPr>
-          <w:rFonts w:ascii="Gotham" w:hAnsi="Gotham"/>
-        </w:rPr>
-        <w:t xml:space="preserve"> </w:t>
-      </w:r>
-      <w:proofErr w:type="spellStart"/>
-      <w:r>
-        <w:rPr>
-          <w:rFonts w:ascii="Gotham" w:hAnsi="Gotham"/>
-        </w:rPr>
-        <w:t>contact</w:t>
-      </w:r>
-      <w:proofErr w:type="spellEnd"/>
+      <w:r>
+        <w:rPr>
+          <w:rFonts w:ascii="Gotham" w:hAnsi="Gotham"/>
+        </w:rPr>
+        <w:t>python manage.py startapp contact</w:t>
+      </w:r>
     </w:p>
     <w:p>
       <w:pPr>
@@ -1323,6 +741,12 @@
           <w:rFonts w:ascii="Gotham" w:hAnsi="Gotham"/>
         </w:rPr>
       </w:pPr>
+      <w:r>
+        <w:rPr>
+          <w:rFonts w:ascii="Gotham" w:hAnsi="Gotham"/>
+        </w:rPr>
+        <w:t>Adicionar o nome do ‘apps’ em settings.py &gt; INSTALLED_APPS</w:t>
+      </w:r>
     </w:p>
     <w:sectPr>
       <w:headerReference w:type="default" r:id="rId7"/>

</xml_diff>